<commit_message>
generate in different languages
</commit_message>
<xml_diff>
--- a/document/3_Учредительный_договор_КТ_NP_reviewed_от_27082024г_3.docx
+++ b/document/3_Учредительный_договор_КТ_NP_reviewed_от_27082024г_3.docx
@@ -10655,20 +10655,8 @@
             </w:r>
             <w:r>
               <w:rPr>
-                <w:rFonts w:ascii="Calibri" w:cs="Calibri" w:eastAsia="Calibri" w:hAnsi="Calibri"/>
-                <w:b w:val="0"/>
-                <w:i w:val="0"/>
-                <w:smallCaps w:val="0"/>
-                <w:strike w:val="0"/>
-                <w:color w:val="000000"/>
-                <w:sz w:val="28"/>
-                <w:szCs w:val="28"/>
-                <w:u w:val="none"/>
-                <w:shd w:fill="auto" w:val="clear"/>
-                <w:vertAlign w:val="baseline"/>
                 <w:rtl w:val="0"/>
               </w:rPr>
-              <w:t xml:space="preserve"> (y)</w:t>
             </w:r>
           </w:p>
         </w:tc>
@@ -11162,7 +11150,7 @@
                 <w:highlight w:val="white"/>
                 <w:rtl w:val="0"/>
               </w:rPr>
-              <w:t xml:space="preserve">{total_amount} (z)</w:t>
+              <w:t xml:space="preserve">{total_amount}</w:t>
             </w:r>
           </w:p>
         </w:tc>

</xml_diff>